<commit_message>
4 oktober 12 uur
</commit_message>
<xml_diff>
--- a/KEVINPROJECT1/DiverseBestanden/Projectevaluatie - individuele ervaringen.docx
+++ b/KEVINPROJECT1/DiverseBestanden/Projectevaluatie - individuele ervaringen.docx
@@ -4,6 +4,20 @@
   <w:body>
     <w:p>
       <w:r>
+        <w:t>Projectverslag</w:t>
+      </w:r>
+      <w:r>
+        <w:t xml:space="preserve"> – ML model toepassen op een zelfrijdende auto in </w:t>
+      </w:r>
+      <w:proofErr w:type="spellStart"/>
+      <w:r>
+        <w:t>SimPyLC</w:t>
+      </w:r>
+      <w:proofErr w:type="spellEnd"/>
+    </w:p>
+    <w:p/>
+    <w:p>
+      <w:r>
         <w:t xml:space="preserve">Op donderdag 22 september vond de </w:t>
       </w:r>
       <w:proofErr w:type="spellStart"/>
@@ -12,7 +26,325 @@
       </w:r>
       <w:proofErr w:type="spellEnd"/>
       <w:r>
-        <w:t xml:space="preserve"> plaats van dit project. In de 3 weken hiervoor hebben wij kennisgemaakt met het gebruik van de diverse tools die wij nodig hebben om dit project te kunnen doen.</w:t>
+        <w:t xml:space="preserve"> plaats van dit project. In de 3</w:t>
+      </w:r>
+      <w:r>
+        <w:t>,5 week</w:t>
+      </w:r>
+      <w:r>
+        <w:t xml:space="preserve"> hiervoor hebben wij kennisgemaakt met</w:t>
+      </w:r>
+      <w:r>
+        <w:t xml:space="preserve"> programmeren, en</w:t>
+      </w:r>
+      <w:r>
+        <w:t xml:space="preserve"> het gebruik van </w:t>
+      </w:r>
+      <w:r>
+        <w:t>vele</w:t>
+      </w:r>
+      <w:r>
+        <w:t xml:space="preserve"> </w:t>
+      </w:r>
+      <w:r>
+        <w:t>begrippen</w:t>
+      </w:r>
+      <w:r>
+        <w:t xml:space="preserve"> en tools</w:t>
+      </w:r>
+      <w:r>
+        <w:t xml:space="preserve"> </w:t>
+      </w:r>
+      <w:r>
+        <w:t xml:space="preserve">die wij nodig hebben om dit project te kunnen </w:t>
+      </w:r>
+      <w:r>
+        <w:t>uitvoeren</w:t>
+      </w:r>
+      <w:r>
+        <w:t>.</w:t>
+      </w:r>
+      <w:r>
+        <w:t xml:space="preserve"> Sommige </w:t>
+      </w:r>
+      <w:r>
+        <w:t>zaken</w:t>
+      </w:r>
+      <w:r>
+        <w:t xml:space="preserve"> zijn uitgebreid voorbijgekomen</w:t>
+      </w:r>
+      <w:r>
+        <w:t xml:space="preserve"> (</w:t>
+      </w:r>
+      <w:r>
+        <w:t xml:space="preserve">Machine Learning, </w:t>
+      </w:r>
+      <w:proofErr w:type="spellStart"/>
+      <w:r>
+        <w:t>loss</w:t>
+      </w:r>
+      <w:proofErr w:type="spellEnd"/>
+      <w:r>
+        <w:t xml:space="preserve"> functies, OOP</w:t>
+      </w:r>
+      <w:r>
+        <w:t>, versiebeheer</w:t>
+      </w:r>
+      <w:r>
+        <w:t>, etc.)</w:t>
+      </w:r>
+      <w:r>
+        <w:t xml:space="preserve">, andere tools hebben we slechts even aangeraakt </w:t>
+      </w:r>
+      <w:r>
+        <w:t>(</w:t>
+      </w:r>
+      <w:proofErr w:type="spellStart"/>
+      <w:r>
+        <w:t>NumPy</w:t>
+      </w:r>
+      <w:proofErr w:type="spellEnd"/>
+      <w:r>
+        <w:t xml:space="preserve">, Tensorflow, </w:t>
+      </w:r>
+      <w:proofErr w:type="spellStart"/>
+      <w:r>
+        <w:t>SciKitLearn</w:t>
+      </w:r>
+      <w:proofErr w:type="spellEnd"/>
+      <w:r>
+        <w:t xml:space="preserve">) </w:t>
+      </w:r>
+      <w:r>
+        <w:t>en zullen we tijdens het uitvoeren van ons project beter leren kennen. Voor ons project dienden wij voor zowel de ‘</w:t>
+      </w:r>
+      <w:proofErr w:type="spellStart"/>
+      <w:r>
+        <w:t>lidar</w:t>
+      </w:r>
+      <w:proofErr w:type="spellEnd"/>
+      <w:r>
+        <w:t xml:space="preserve">’ besturing als de ‘sonar’ besturing een trainingsmodel te bouwen, eerst met behulp van de </w:t>
+      </w:r>
+      <w:proofErr w:type="spellStart"/>
+      <w:r>
+        <w:t>library</w:t>
+      </w:r>
+      <w:proofErr w:type="spellEnd"/>
+      <w:r>
+        <w:t xml:space="preserve"> Tensorflow/</w:t>
+      </w:r>
+      <w:proofErr w:type="spellStart"/>
+      <w:r>
+        <w:t>keras</w:t>
+      </w:r>
+      <w:proofErr w:type="spellEnd"/>
+      <w:r>
+        <w:t xml:space="preserve">, en daarna met behulp van </w:t>
+      </w:r>
+      <w:proofErr w:type="spellStart"/>
+      <w:r>
+        <w:t>SciKitLearn</w:t>
+      </w:r>
+      <w:proofErr w:type="spellEnd"/>
+      <w:r>
+        <w:t>.</w:t>
+      </w:r>
+    </w:p>
+    <w:p>
+      <w:r>
+        <w:t xml:space="preserve">We zijn begonnen met het verzamelen van trainingsdata uit het </w:t>
+      </w:r>
+      <w:proofErr w:type="spellStart"/>
+      <w:r>
+        <w:t>hardcoded</w:t>
+      </w:r>
+      <w:proofErr w:type="spellEnd"/>
+      <w:r>
+        <w:t xml:space="preserve"> model op zowel de </w:t>
+      </w:r>
+      <w:proofErr w:type="spellStart"/>
+      <w:r>
+        <w:t>lidar</w:t>
+      </w:r>
+      <w:proofErr w:type="spellEnd"/>
+      <w:r>
+        <w:t xml:space="preserve"> track als de sonar track. Hiervoor hebben wij </w:t>
+      </w:r>
+      <w:r>
+        <w:t xml:space="preserve">het </w:t>
+      </w:r>
+      <w:proofErr w:type="spellStart"/>
+      <w:r>
+        <w:t>hardcoded</w:t>
+      </w:r>
+      <w:proofErr w:type="spellEnd"/>
+      <w:r>
+        <w:t xml:space="preserve"> model ongeveer 5 rondjes op beide tracks laten rijden. </w:t>
+      </w:r>
+      <w:r>
+        <w:t xml:space="preserve">Tevens hebben we validatie data verzameld door 1 rondje te rijden op beide tracks, waardoor we voor validatie ongeveer 20% van de hoeveelheid trainingsdata hebben verzameld. Vervolgens zijn we in </w:t>
+      </w:r>
+      <w:proofErr w:type="spellStart"/>
+      <w:r>
+        <w:t>Jupyter</w:t>
+      </w:r>
+      <w:proofErr w:type="spellEnd"/>
+      <w:r>
+        <w:t xml:space="preserve"> een (</w:t>
+      </w:r>
+      <w:proofErr w:type="spellStart"/>
+      <w:r>
+        <w:t>lidar</w:t>
+      </w:r>
+      <w:proofErr w:type="spellEnd"/>
+      <w:r>
+        <w:t xml:space="preserve"> &amp; sonar) Tensorflow trainingsmodel gaan bouwen. De Tensorflow website was hierbij </w:t>
+      </w:r>
+      <w:r>
+        <w:t>het</w:t>
+      </w:r>
+      <w:r>
+        <w:t xml:space="preserve"> belangrijkste hulpmiddel. Bij het draaien van de trainingsmodellen kwamen we erachter dat de ingevoerde </w:t>
+      </w:r>
+      <w:proofErr w:type="spellStart"/>
+      <w:r>
+        <w:t>csv</w:t>
+      </w:r>
+      <w:proofErr w:type="spellEnd"/>
+      <w:r>
+        <w:t xml:space="preserve"> files met data uitmaakten op het resultaat, en ook het wijzigen van het aantal </w:t>
+      </w:r>
+      <w:proofErr w:type="spellStart"/>
+      <w:r>
+        <w:t>hidden</w:t>
+      </w:r>
+      <w:proofErr w:type="spellEnd"/>
+      <w:r>
+        <w:t xml:space="preserve"> </w:t>
+      </w:r>
+      <w:proofErr w:type="spellStart"/>
+      <w:r>
+        <w:t>layers</w:t>
+      </w:r>
+      <w:proofErr w:type="spellEnd"/>
+      <w:r>
+        <w:t xml:space="preserve"> en het aantal </w:t>
+      </w:r>
+      <w:proofErr w:type="spellStart"/>
+      <w:r>
+        <w:t>nodes</w:t>
+      </w:r>
+      <w:proofErr w:type="spellEnd"/>
+      <w:r>
+        <w:t xml:space="preserve"> per </w:t>
+      </w:r>
+      <w:proofErr w:type="spellStart"/>
+      <w:r>
+        <w:t>layer</w:t>
+      </w:r>
+      <w:proofErr w:type="spellEnd"/>
+      <w:r>
+        <w:t xml:space="preserve"> en het aanpassen van de </w:t>
+      </w:r>
+      <w:proofErr w:type="spellStart"/>
+      <w:r>
+        <w:t>learning</w:t>
+      </w:r>
+      <w:proofErr w:type="spellEnd"/>
+      <w:r>
+        <w:t xml:space="preserve"> </w:t>
+      </w:r>
+      <w:proofErr w:type="spellStart"/>
+      <w:r>
+        <w:t>rate</w:t>
+      </w:r>
+      <w:proofErr w:type="spellEnd"/>
+      <w:r>
+        <w:t xml:space="preserve"> uitmaakten op het resultaat wat ons model gaf. Het normaliseren van de data alvorens dit door het model te halen gaf per definitie een beter resultaat (lagere </w:t>
+      </w:r>
+      <w:proofErr w:type="spellStart"/>
+      <w:r>
+        <w:t>loss</w:t>
+      </w:r>
+      <w:proofErr w:type="spellEnd"/>
+      <w:r>
+        <w:t xml:space="preserve">, hogere </w:t>
+      </w:r>
+      <w:proofErr w:type="spellStart"/>
+      <w:r>
+        <w:t>accuracy</w:t>
+      </w:r>
+      <w:proofErr w:type="spellEnd"/>
+      <w:r>
+        <w:t>) dus heb ik besloten om normalisatie</w:t>
+      </w:r>
+      <w:r>
+        <w:t xml:space="preserve"> standaard op mijn model</w:t>
+      </w:r>
+      <w:r>
+        <w:t xml:space="preserve"> toe te passen.</w:t>
+      </w:r>
+      <w:r>
+        <w:t xml:space="preserve"> Wat betreft het aantal </w:t>
+      </w:r>
+      <w:proofErr w:type="spellStart"/>
+      <w:r>
+        <w:t>layers</w:t>
+      </w:r>
+      <w:proofErr w:type="spellEnd"/>
+      <w:r>
+        <w:t xml:space="preserve"> en </w:t>
+      </w:r>
+      <w:proofErr w:type="spellStart"/>
+      <w:r>
+        <w:t>nodes</w:t>
+      </w:r>
+      <w:proofErr w:type="spellEnd"/>
+      <w:r>
+        <w:t xml:space="preserve"> en het aantal </w:t>
+      </w:r>
+      <w:proofErr w:type="spellStart"/>
+      <w:r>
+        <w:t>epochs</w:t>
+      </w:r>
+      <w:proofErr w:type="spellEnd"/>
+      <w:r>
+        <w:t xml:space="preserve"> he</w:t>
+      </w:r>
+      <w:r>
+        <w:t>b ik</w:t>
+      </w:r>
+      <w:r>
+        <w:t xml:space="preserve"> aantallen ge</w:t>
+      </w:r>
+      <w:r>
+        <w:t>kozen</w:t>
+      </w:r>
+      <w:r>
+        <w:t xml:space="preserve"> die een redelijk gunstig resultaat gaven, en beslo</w:t>
+      </w:r>
+      <w:r>
+        <w:t>ot ik om</w:t>
+      </w:r>
+      <w:r>
+        <w:t xml:space="preserve"> pas later, na implementatie van het model</w:t>
+      </w:r>
+      <w:r>
+        <w:t xml:space="preserve"> in de </w:t>
+      </w:r>
+      <w:proofErr w:type="spellStart"/>
+      <w:r>
+        <w:t>Driving</w:t>
+      </w:r>
+      <w:proofErr w:type="spellEnd"/>
+      <w:r>
+        <w:t xml:space="preserve"> Agent, te bekijken of dit nog verder geoptimaliseerd kan worden. </w:t>
+      </w:r>
+    </w:p>
+    <w:p>
+      <w:r>
+        <w:t>N</w:t>
       </w:r>
     </w:p>
     <w:p/>
@@ -149,6 +481,7 @@
     <w:lsdException w:name="HTML Sample" w:semiHidden="1" w:unhideWhenUsed="1"/>
     <w:lsdException w:name="HTML Typewriter" w:semiHidden="1" w:unhideWhenUsed="1"/>
     <w:lsdException w:name="HTML Variable" w:semiHidden="1" w:unhideWhenUsed="1"/>
+    <w:lsdException w:name="Normal Table" w:semiHidden="1" w:unhideWhenUsed="1"/>
     <w:lsdException w:name="annotation subject" w:semiHidden="1" w:unhideWhenUsed="1"/>
     <w:lsdException w:name="No List" w:semiHidden="1" w:unhideWhenUsed="1"/>
     <w:lsdException w:name="Outline List 1" w:semiHidden="1" w:unhideWhenUsed="1"/>
@@ -195,8 +528,10 @@
     <w:lsdException w:name="Table Subtle 2" w:semiHidden="1" w:unhideWhenUsed="1"/>
     <w:lsdException w:name="Table Web 1" w:semiHidden="1" w:unhideWhenUsed="1"/>
     <w:lsdException w:name="Table Web 2" w:semiHidden="1" w:unhideWhenUsed="1"/>
+    <w:lsdException w:name="Table Web 3" w:semiHidden="1" w:unhideWhenUsed="1"/>
     <w:lsdException w:name="Balloon Text" w:semiHidden="1" w:unhideWhenUsed="1"/>
     <w:lsdException w:name="Table Grid" w:uiPriority="39"/>
+    <w:lsdException w:name="Table Theme" w:semiHidden="1" w:unhideWhenUsed="1"/>
     <w:lsdException w:name="Placeholder Text" w:semiHidden="1"/>
     <w:lsdException w:name="No Spacing" w:uiPriority="1" w:qFormat="1"/>
     <w:lsdException w:name="Light Shading" w:uiPriority="60"/>

</xml_diff>